<commit_message>
modif du gestionnaire de fichiers
</commit_message>
<xml_diff>
--- a/LIVRABLE-1/Gestion de projet/Gestion de système documentaire.docx
+++ b/LIVRABLE-1/Gestion de projet/Gestion de système documentaire.docx
@@ -97,8 +97,8 @@
           <w:noProof/>
         </w:rPr>
         <w:drawing>
-          <wp:inline distT="0" distB="0" distL="0" distR="0" wp14:anchorId="11EDD044" wp14:editId="51A269FA">
-            <wp:extent cx="5760720" cy="3505200"/>
+          <wp:inline distT="0" distB="0" distL="0" distR="0" wp14:anchorId="26ED5B42" wp14:editId="437D07F6">
+            <wp:extent cx="5760720" cy="4503420"/>
             <wp:effectExtent l="0" t="0" r="0" b="0"/>
             <wp:docPr id="1" name="Image 1"/>
             <wp:cNvGraphicFramePr>
@@ -108,36 +108,23 @@
               <a:graphicData uri="http://schemas.openxmlformats.org/drawingml/2006/picture">
                 <pic:pic xmlns:pic="http://schemas.openxmlformats.org/drawingml/2006/picture">
                   <pic:nvPicPr>
-                    <pic:cNvPr id="0" name="Picture 1"/>
-                    <pic:cNvPicPr>
-                      <a:picLocks noChangeAspect="1" noChangeArrowheads="1"/>
-                    </pic:cNvPicPr>
+                    <pic:cNvPr id="1" name=""/>
+                    <pic:cNvPicPr/>
                   </pic:nvPicPr>
                   <pic:blipFill>
-                    <a:blip r:embed="rId5" cstate="print">
-                      <a:extLst>
-                        <a:ext uri="{28A0092B-C50C-407E-A947-70E740481C1C}">
-                          <a14:useLocalDpi xmlns:a14="http://schemas.microsoft.com/office/drawing/2010/main" val="0"/>
-                        </a:ext>
-                      </a:extLst>
-                    </a:blip>
-                    <a:srcRect/>
+                    <a:blip r:embed="rId5"/>
                     <a:stretch>
                       <a:fillRect/>
                     </a:stretch>
                   </pic:blipFill>
-                  <pic:spPr bwMode="auto">
+                  <pic:spPr>
                     <a:xfrm>
                       <a:off x="0" y="0"/>
-                      <a:ext cx="5760720" cy="3505200"/>
+                      <a:ext cx="5760720" cy="4503420"/>
                     </a:xfrm>
                     <a:prstGeom prst="rect">
                       <a:avLst/>
                     </a:prstGeom>
-                    <a:noFill/>
-                    <a:ln>
-                      <a:noFill/>
-                    </a:ln>
                   </pic:spPr>
                 </pic:pic>
               </a:graphicData>
@@ -145,16 +132,15 @@
           </wp:inline>
         </w:drawing>
       </w:r>
-    </w:p>
-    <w:p>
-      <w:r>
-        <w:t>Nous pouvons voir sur le schéma ci-dessus que nous avons organisé les dossiers avec plusieurs livrables, ce qui simplifiera notre vision du projet. Pour détailler le livrable 1 nous avons décidé de créer trois sous dossier : Cahier des charges avec tout ce qui concerne le CDC, un dossier gestion du projet, ainsi que l’analyse fonctionnelle du besoin.</w:t>
-      </w:r>
-    </w:p>
-    <w:p>
       <w:bookmarkStart w:id="0" w:name="_GoBack"/>
       <w:bookmarkEnd w:id="0"/>
     </w:p>
+    <w:p>
+      <w:r>
+        <w:t>Nous pouvons voir sur le schéma ci-dessus que nous avons organisé les dossiers avec plusieurs livrables, ce qui simplifiera notre vision du projet. Pour détailler le livrable 1 nous avons décidé de créer trois sous dossier : Cahier des charges avec tout ce qui concerne le CDC, un dossier gestion du projet, ainsi que l’analyse fonctionnelle du besoin.</w:t>
+      </w:r>
+    </w:p>
+    <w:p/>
     <w:p>
       <w:pPr>
         <w:pStyle w:val="Paragraphedeliste"/>
@@ -164,6 +150,7 @@
         </w:numPr>
       </w:pPr>
       <w:r>
+        <w:lastRenderedPageBreak/>
         <w:t>Convention de nommage</w:t>
       </w:r>
     </w:p>
@@ -190,7 +177,6 @@
         </w:numPr>
       </w:pPr>
       <w:r>
-        <w:lastRenderedPageBreak/>
         <w:t>Les documents et dossier devront avoir un nom explicite de son contenu.</w:t>
       </w:r>
     </w:p>

</xml_diff>